<commit_message>
added seed data and validations to login and comment models
</commit_message>
<xml_diff>
--- a/misc/Validation_attributes.docx
+++ b/misc/Validation_attributes.docx
@@ -36,18 +36,98 @@
     <w:p>
       <w:r>
         <w:tab/>
-        <w:t>Password: present,</w:t>
+        <w:t>Password: present, at least 6 chars, with 1 number, 1 upper case</w:t>
+      </w:r>
+    </w:p>
+    <w:p>
+      <w:r>
+        <w:tab/>
+        <w:t>Email: unique, present, domain name should be “@memphis.edu”</w:t>
+      </w:r>
+    </w:p>
+    <w:p>
+      <w:pPr>
+        <w:rPr>
+          <w:b/>
+          <w:sz w:val="28"/>
+        </w:rPr>
+      </w:pPr>
+      <w:r>
+        <w:rPr>
+          <w:b/>
+          <w:sz w:val="28"/>
+        </w:rPr>
+        <w:t>User:</w:t>
+      </w:r>
+    </w:p>
+    <w:p>
+      <w:r>
+        <w:tab/>
+      </w:r>
+      <w:proofErr w:type="spellStart"/>
+      <w:r>
+        <w:t>First_name</w:t>
+      </w:r>
+      <w:proofErr w:type="spellEnd"/>
+      <w:r>
+        <w:t xml:space="preserve">: no numbers, no special chars, at least 3 chars, </w:t>
+      </w:r>
+    </w:p>
+    <w:p>
+      <w:r>
+        <w:tab/>
+      </w:r>
+      <w:proofErr w:type="spellStart"/>
+      <w:r>
+        <w:t>Last</w:t>
+      </w:r>
+      <w:r>
+        <w:t>_name</w:t>
+      </w:r>
+      <w:proofErr w:type="spellEnd"/>
+      <w:r>
+        <w:t xml:space="preserve">: no numbers, no special chars, at least 3 chars, </w:t>
+      </w:r>
+    </w:p>
+    <w:p>
+      <w:pPr>
+        <w:rPr>
+          <w:b/>
+          <w:sz w:val="28"/>
+        </w:rPr>
+      </w:pPr>
+      <w:r>
+        <w:rPr>
+          <w:b/>
+          <w:sz w:val="28"/>
+        </w:rPr>
+        <w:t>Comment:</w:t>
       </w:r>
       <w:bookmarkStart w:id="0" w:name="_GoBack"/>
       <w:bookmarkEnd w:id="0"/>
-      <w:r>
-        <w:t xml:space="preserve"> at least 6 chars, with 1 number, 1 upper case</w:t>
-      </w:r>
-    </w:p>
-    <w:p>
-      <w:r>
-        <w:tab/>
-        <w:t>Email: unique, present, domain name should be “@memphis.edu”</w:t>
+    </w:p>
+    <w:p>
+      <w:r>
+        <w:tab/>
+        <w:t xml:space="preserve">Comment: </w:t>
+      </w:r>
+      <w:r>
+        <w:t>present,</w:t>
+      </w:r>
+    </w:p>
+    <w:p>
+      <w:r>
+        <w:tab/>
+        <w:t>Score: integer, present</w:t>
+      </w:r>
+      <w:r>
+        <w:t xml:space="preserve"> </w:t>
+      </w:r>
+      <w:r>
+        <w:rPr>
+          <w:color w:val="00B050"/>
+        </w:rPr>
+        <w:t>out of 10</w:t>
       </w:r>
     </w:p>
     <w:p>
@@ -62,7 +142,22 @@
           <w:b/>
           <w:sz w:val="28"/>
         </w:rPr>
-        <w:t>User:</w:t>
+        <w:t xml:space="preserve">Event: </w:t>
+      </w:r>
+    </w:p>
+    <w:p>
+      <w:r>
+        <w:tab/>
+        <w:t xml:space="preserve">Title: present, no special </w:t>
+      </w:r>
+      <w:r>
+        <w:t>chars</w:t>
+      </w:r>
+    </w:p>
+    <w:p>
+      <w:r>
+        <w:tab/>
+        <w:t>Description: allow blank</w:t>
       </w:r>
     </w:p>
     <w:p>
@@ -71,34 +166,61 @@
       </w:r>
       <w:proofErr w:type="spellStart"/>
       <w:r>
-        <w:t>First_name</w:t>
+        <w:t>Event_date</w:t>
       </w:r>
       <w:proofErr w:type="spellEnd"/>
       <w:r>
-        <w:t xml:space="preserve">: no numbers, no special chars, at least 3 chars, </w:t>
-      </w:r>
-    </w:p>
-    <w:p>
-      <w:r>
-        <w:tab/>
+        <w:t xml:space="preserve">: present, </w:t>
       </w:r>
       <w:proofErr w:type="spellStart"/>
       <w:r>
-        <w:t>Last</w:t>
-      </w:r>
-      <w:r>
-        <w:t>_name</w:t>
+        <w:t>date_format</w:t>
       </w:r>
       <w:proofErr w:type="spellEnd"/>
-      <w:r>
-        <w:t xml:space="preserve">: no numbers, no special chars, at least 3 chars, </w:t>
+    </w:p>
+    <w:p>
+      <w:r>
+        <w:tab/>
+      </w:r>
+      <w:proofErr w:type="spellStart"/>
+      <w:r>
+        <w:t>Event_time</w:t>
+      </w:r>
+      <w:proofErr w:type="spellEnd"/>
+      <w:r>
+        <w:t xml:space="preserve">: present, </w:t>
+      </w:r>
+      <w:proofErr w:type="spellStart"/>
+      <w:r>
+        <w:t>time_format</w:t>
+      </w:r>
+      <w:proofErr w:type="spellEnd"/>
+    </w:p>
+    <w:p>
+      <w:r>
+        <w:tab/>
+        <w:t xml:space="preserve">Valid: </w:t>
+      </w:r>
+      <w:r>
+        <w:t>present, will be initialized as true</w:t>
+      </w:r>
+    </w:p>
+    <w:p>
+      <w:r>
+        <w:tab/>
+        <w:t>Image: can be empty</w:t>
+      </w:r>
+    </w:p>
+    <w:p>
+      <w:r>
+        <w:tab/>
+        <w:t>Link: can be empty</w:t>
       </w:r>
     </w:p>
     <w:p>
       <w:pPr>
         <w:rPr>
           <w:b/>
-          <w:sz w:val="28"/>
         </w:rPr>
       </w:pPr>
       <w:r>
@@ -106,122 +228,6 @@
           <w:b/>
           <w:sz w:val="28"/>
         </w:rPr>
-        <w:t>Comment:</w:t>
-      </w:r>
-    </w:p>
-    <w:p>
-      <w:r>
-        <w:tab/>
-        <w:t xml:space="preserve">Comment: </w:t>
-      </w:r>
-      <w:r>
-        <w:t>present,</w:t>
-      </w:r>
-    </w:p>
-    <w:p>
-      <w:r>
-        <w:tab/>
-        <w:t>Score: integer, present</w:t>
-      </w:r>
-    </w:p>
-    <w:p>
-      <w:pPr>
-        <w:rPr>
-          <w:b/>
-          <w:sz w:val="28"/>
-        </w:rPr>
-      </w:pPr>
-      <w:r>
-        <w:rPr>
-          <w:b/>
-          <w:sz w:val="28"/>
-        </w:rPr>
-        <w:t xml:space="preserve">Event: </w:t>
-      </w:r>
-    </w:p>
-    <w:p>
-      <w:r>
-        <w:tab/>
-        <w:t xml:space="preserve">Title: present, no special </w:t>
-      </w:r>
-      <w:r>
-        <w:t>chars</w:t>
-      </w:r>
-    </w:p>
-    <w:p>
-      <w:r>
-        <w:tab/>
-        <w:t>Description: allow blank</w:t>
-      </w:r>
-    </w:p>
-    <w:p>
-      <w:r>
-        <w:tab/>
-      </w:r>
-      <w:proofErr w:type="spellStart"/>
-      <w:r>
-        <w:t>Event_date</w:t>
-      </w:r>
-      <w:proofErr w:type="spellEnd"/>
-      <w:r>
-        <w:t xml:space="preserve">: present, </w:t>
-      </w:r>
-      <w:proofErr w:type="spellStart"/>
-      <w:r>
-        <w:t>date_format</w:t>
-      </w:r>
-      <w:proofErr w:type="spellEnd"/>
-    </w:p>
-    <w:p>
-      <w:r>
-        <w:tab/>
-      </w:r>
-      <w:proofErr w:type="spellStart"/>
-      <w:r>
-        <w:t>Event_time</w:t>
-      </w:r>
-      <w:proofErr w:type="spellEnd"/>
-      <w:r>
-        <w:t xml:space="preserve">: present, </w:t>
-      </w:r>
-      <w:proofErr w:type="spellStart"/>
-      <w:r>
-        <w:t>time_format</w:t>
-      </w:r>
-      <w:proofErr w:type="spellEnd"/>
-    </w:p>
-    <w:p>
-      <w:r>
-        <w:tab/>
-        <w:t xml:space="preserve">Valid: </w:t>
-      </w:r>
-      <w:r>
-        <w:t>present, will be initialized as true</w:t>
-      </w:r>
-    </w:p>
-    <w:p>
-      <w:r>
-        <w:tab/>
-        <w:t>Image: can be empty</w:t>
-      </w:r>
-    </w:p>
-    <w:p>
-      <w:r>
-        <w:tab/>
-        <w:t>Link: can be empty</w:t>
-      </w:r>
-    </w:p>
-    <w:p>
-      <w:pPr>
-        <w:rPr>
-          <w:b/>
-        </w:rPr>
-      </w:pPr>
-      <w:r>
-        <w:rPr>
-          <w:b/>
-          <w:sz w:val="28"/>
-        </w:rPr>
         <w:t>Location:</w:t>
       </w:r>
       <w:r>
@@ -240,10 +246,7 @@
     <w:p>
       <w:r>
         <w:tab/>
-        <w:t xml:space="preserve">Building: </w:t>
-      </w:r>
-      <w:r>
-        <w:t>present, no numbers, no special chars</w:t>
+        <w:t>Building: present, no numbers, no special chars</w:t>
       </w:r>
     </w:p>
     <w:p>
@@ -703,17 +706,17 @@
     <w:lsdException w:name="List Table 6 Colorful Accent 6" w:uiPriority="51"/>
     <w:lsdException w:name="List Table 7 Colorful Accent 6" w:uiPriority="52"/>
   </w:latentStyles>
-  <w:style w:type="paragraph" w:default="1" w:styleId="a">
+  <w:style w:type="paragraph" w:default="1" w:styleId="Normal">
     <w:name w:val="Normal"/>
     <w:qFormat/>
   </w:style>
-  <w:style w:type="character" w:default="1" w:styleId="a0">
+  <w:style w:type="character" w:default="1" w:styleId="DefaultParagraphFont">
     <w:name w:val="Default Paragraph Font"/>
     <w:uiPriority w:val="1"/>
     <w:semiHidden/>
     <w:unhideWhenUsed/>
   </w:style>
-  <w:style w:type="table" w:default="1" w:styleId="a1">
+  <w:style w:type="table" w:default="1" w:styleId="TableNormal">
     <w:name w:val="Normal Table"/>
     <w:uiPriority w:val="99"/>
     <w:semiHidden/>
@@ -728,7 +731,7 @@
       </w:tblCellMar>
     </w:tblPr>
   </w:style>
-  <w:style w:type="numbering" w:default="1" w:styleId="a2">
+  <w:style w:type="numbering" w:default="1" w:styleId="NoList">
     <w:name w:val="No List"/>
     <w:uiPriority w:val="99"/>
     <w:semiHidden/>

</xml_diff>

<commit_message>
event details page changed
</commit_message>
<xml_diff>
--- a/misc/Validation_attributes.docx
+++ b/misc/Validation_attributes.docx
@@ -63,30 +63,18 @@
     <w:p>
       <w:r>
         <w:tab/>
-      </w:r>
-      <w:proofErr w:type="spellStart"/>
-      <w:r>
-        <w:t>First_name</w:t>
-      </w:r>
-      <w:proofErr w:type="spellEnd"/>
-      <w:r>
-        <w:t xml:space="preserve">: no numbers, no special chars, at least 3 chars, </w:t>
-      </w:r>
-    </w:p>
-    <w:p>
-      <w:r>
-        <w:tab/>
-      </w:r>
-      <w:proofErr w:type="spellStart"/>
+        <w:t xml:space="preserve">First_name: no numbers, no special chars, at least 3 chars, </w:t>
+      </w:r>
+    </w:p>
+    <w:p>
+      <w:r>
+        <w:tab/>
+      </w:r>
       <w:r>
         <w:t>Last</w:t>
       </w:r>
       <w:r>
-        <w:t>_name</w:t>
-      </w:r>
-      <w:proofErr w:type="spellEnd"/>
-      <w:r>
-        <w:t xml:space="preserve">: no numbers, no special chars, at least 3 chars, </w:t>
+        <w:t xml:space="preserve">_name: no numbers, no special chars, at least 3 chars, </w:t>
       </w:r>
     </w:p>
     <w:p>
@@ -161,38 +149,14 @@
     <w:p>
       <w:r>
         <w:tab/>
-      </w:r>
-      <w:proofErr w:type="spellStart"/>
-      <w:r>
-        <w:t>Event_date</w:t>
-      </w:r>
-      <w:proofErr w:type="spellEnd"/>
-      <w:r>
-        <w:t xml:space="preserve">: present, </w:t>
-      </w:r>
-      <w:proofErr w:type="spellStart"/>
-      <w:r>
-        <w:t>date_format</w:t>
-      </w:r>
-      <w:proofErr w:type="spellEnd"/>
-    </w:p>
-    <w:p>
-      <w:r>
-        <w:tab/>
-      </w:r>
-      <w:proofErr w:type="spellStart"/>
-      <w:r>
-        <w:t>Event_time</w:t>
-      </w:r>
-      <w:proofErr w:type="spellEnd"/>
-      <w:r>
-        <w:t xml:space="preserve">: present, </w:t>
-      </w:r>
-      <w:proofErr w:type="spellStart"/>
-      <w:r>
-        <w:t>time_format</w:t>
-      </w:r>
-      <w:proofErr w:type="spellEnd"/>
+        <w:t>Event_date: present, date_format</w:t>
+      </w:r>
+    </w:p>
+    <w:p>
+      <w:r>
+        <w:tab/>
+        <w:t>Event_time: present, time_format</w:t>
+      </w:r>
     </w:p>
     <w:p>
       <w:r>
@@ -327,65 +291,57 @@
           <w:szCs w:val="28"/>
         </w:rPr>
       </w:pPr>
-      <w:proofErr w:type="spellStart"/>
-      <w:proofErr w:type="gramStart"/>
       <w:r>
         <w:rPr>
           <w:sz w:val="28"/>
           <w:szCs w:val="28"/>
         </w:rPr>
-        <w:t>event</w:t>
-      </w:r>
-      <w:proofErr w:type="gramEnd"/>
+        <w:t xml:space="preserve">event_date: </w:t>
+      </w:r>
       <w:r>
         <w:rPr>
           <w:sz w:val="28"/>
           <w:szCs w:val="28"/>
         </w:rPr>
-        <w:t>_date</w:t>
-      </w:r>
-      <w:proofErr w:type="spellEnd"/>
+        <w:t>user should not be allowed to enter the time prior to</w:t>
+      </w:r>
       <w:r>
         <w:rPr>
           <w:sz w:val="28"/>
           <w:szCs w:val="28"/>
         </w:rPr>
-        <w:t>: can’t occur before the current date</w:t>
+        <w:t xml:space="preserve"> the current date</w:t>
+      </w:r>
+    </w:p>
+    <w:p>
+      <w:pPr>
+        <w:rPr>
+          <w:sz w:val="28"/>
+          <w:szCs w:val="28"/>
+        </w:rPr>
+      </w:pPr>
+      <w:r>
+        <w:rPr>
+          <w:sz w:val="28"/>
+          <w:szCs w:val="28"/>
+        </w:rPr>
+        <w:t xml:space="preserve">event_time: </w:t>
+      </w:r>
+      <w:r>
+        <w:rPr>
+          <w:sz w:val="28"/>
+          <w:szCs w:val="28"/>
+        </w:rPr>
+        <w:t xml:space="preserve">user should not be allowed to enter the time (if the date is same )that is prior to </w:t>
       </w:r>
       <w:bookmarkStart w:id="0" w:name="_GoBack"/>
       <w:bookmarkEnd w:id="0"/>
-    </w:p>
-    <w:p>
-      <w:pPr>
+      <w:r>
         <w:rPr>
           <w:sz w:val="28"/>
           <w:szCs w:val="28"/>
         </w:rPr>
-      </w:pPr>
-      <w:proofErr w:type="spellStart"/>
-      <w:proofErr w:type="gramStart"/>
-      <w:r>
-        <w:rPr>
-          <w:sz w:val="28"/>
-          <w:szCs w:val="28"/>
-        </w:rPr>
-        <w:t>event</w:t>
-      </w:r>
-      <w:proofErr w:type="gramEnd"/>
-      <w:r>
-        <w:rPr>
-          <w:sz w:val="28"/>
-          <w:szCs w:val="28"/>
-        </w:rPr>
-        <w:t>_time</w:t>
-      </w:r>
-      <w:proofErr w:type="spellEnd"/>
-      <w:r>
-        <w:rPr>
-          <w:sz w:val="28"/>
-          <w:szCs w:val="28"/>
-        </w:rPr>
-        <w:t>: can’t occur before the current time</w:t>
+        <w:t xml:space="preserve"> the current time</w:t>
       </w:r>
     </w:p>
     <w:sectPr>

</xml_diff>

<commit_message>
added updated user stories
</commit_message>
<xml_diff>
--- a/misc/Validation_attributes.docx
+++ b/misc/Validation_attributes.docx
@@ -63,18 +63,30 @@
     <w:p>
       <w:r>
         <w:tab/>
-        <w:t xml:space="preserve">First_name: no numbers, no special chars, at least 3 chars, </w:t>
-      </w:r>
-    </w:p>
-    <w:p>
-      <w:r>
-        <w:tab/>
-      </w:r>
+      </w:r>
+      <w:proofErr w:type="spellStart"/>
+      <w:r>
+        <w:t>First_name</w:t>
+      </w:r>
+      <w:proofErr w:type="spellEnd"/>
+      <w:r>
+        <w:t xml:space="preserve">: no numbers, no special chars, at least 3 chars, </w:t>
+      </w:r>
+    </w:p>
+    <w:p>
+      <w:r>
+        <w:tab/>
+      </w:r>
+      <w:proofErr w:type="spellStart"/>
       <w:r>
         <w:t>Last</w:t>
       </w:r>
       <w:r>
-        <w:t xml:space="preserve">_name: no numbers, no special chars, at least 3 chars, </w:t>
+        <w:t>_name</w:t>
+      </w:r>
+      <w:proofErr w:type="spellEnd"/>
+      <w:r>
+        <w:t xml:space="preserve">: no numbers, no special chars, at least 3 chars, </w:t>
       </w:r>
     </w:p>
     <w:p>
@@ -149,14 +161,38 @@
     <w:p>
       <w:r>
         <w:tab/>
-        <w:t>Event_date: present, date_format</w:t>
-      </w:r>
-    </w:p>
-    <w:p>
-      <w:r>
-        <w:tab/>
-        <w:t>Event_time: present, time_format</w:t>
-      </w:r>
+      </w:r>
+      <w:proofErr w:type="spellStart"/>
+      <w:r>
+        <w:t>Event_date</w:t>
+      </w:r>
+      <w:proofErr w:type="spellEnd"/>
+      <w:r>
+        <w:t xml:space="preserve">: present, </w:t>
+      </w:r>
+      <w:proofErr w:type="spellStart"/>
+      <w:r>
+        <w:t>date_format</w:t>
+      </w:r>
+      <w:proofErr w:type="spellEnd"/>
+    </w:p>
+    <w:p>
+      <w:r>
+        <w:tab/>
+      </w:r>
+      <w:proofErr w:type="spellStart"/>
+      <w:r>
+        <w:t>Event_time</w:t>
+      </w:r>
+      <w:proofErr w:type="spellEnd"/>
+      <w:r>
+        <w:t xml:space="preserve">: present, </w:t>
+      </w:r>
+      <w:proofErr w:type="spellStart"/>
+      <w:r>
+        <w:t>time_format</w:t>
+      </w:r>
+      <w:proofErr w:type="spellEnd"/>
     </w:p>
     <w:p>
       <w:r>
@@ -270,79 +306,12 @@
     <w:p>
       <w:pPr>
         <w:rPr>
-          <w:b/>
           <w:sz w:val="28"/>
           <w:szCs w:val="28"/>
         </w:rPr>
       </w:pPr>
-      <w:r>
-        <w:rPr>
-          <w:b/>
-          <w:sz w:val="28"/>
-          <w:szCs w:val="28"/>
-        </w:rPr>
-        <w:t>Added validation Event model:</w:t>
-      </w:r>
-    </w:p>
-    <w:p>
-      <w:pPr>
-        <w:rPr>
-          <w:sz w:val="28"/>
-          <w:szCs w:val="28"/>
-        </w:rPr>
-      </w:pPr>
-      <w:r>
-        <w:rPr>
-          <w:sz w:val="28"/>
-          <w:szCs w:val="28"/>
-        </w:rPr>
-        <w:t xml:space="preserve">event_date: </w:t>
-      </w:r>
-      <w:r>
-        <w:rPr>
-          <w:sz w:val="28"/>
-          <w:szCs w:val="28"/>
-        </w:rPr>
-        <w:t>user should not be allowed to enter the time prior to</w:t>
-      </w:r>
-      <w:r>
-        <w:rPr>
-          <w:sz w:val="28"/>
-          <w:szCs w:val="28"/>
-        </w:rPr>
-        <w:t xml:space="preserve"> the current date</w:t>
-      </w:r>
-    </w:p>
-    <w:p>
-      <w:pPr>
-        <w:rPr>
-          <w:sz w:val="28"/>
-          <w:szCs w:val="28"/>
-        </w:rPr>
-      </w:pPr>
-      <w:r>
-        <w:rPr>
-          <w:sz w:val="28"/>
-          <w:szCs w:val="28"/>
-        </w:rPr>
-        <w:t xml:space="preserve">event_time: </w:t>
-      </w:r>
-      <w:r>
-        <w:rPr>
-          <w:sz w:val="28"/>
-          <w:szCs w:val="28"/>
-        </w:rPr>
-        <w:t xml:space="preserve">user should not be allowed to enter the time (if the date is same )that is prior to </w:t>
-      </w:r>
       <w:bookmarkStart w:id="0" w:name="_GoBack"/>
       <w:bookmarkEnd w:id="0"/>
-      <w:r>
-        <w:rPr>
-          <w:sz w:val="28"/>
-          <w:szCs w:val="28"/>
-        </w:rPr>
-        <w:t xml:space="preserve"> the current time</w:t>
-      </w:r>
     </w:p>
     <w:sectPr>
       <w:pgSz w:w="12240" w:h="15840"/>

</xml_diff>